<commit_message>
Added partial K2 for GM
</commit_message>
<xml_diff>
--- a/lp/c3_2/gm/k1.docx
+++ b/lp/c3_2/gm/k1.docx
@@ -330,7 +330,16 @@
           <w:kern w:val="0"/>
           <w:szCs w:val="28"/>
         </w:rPr>
-        <w:t>Виконав студент гр. КН</w:t>
+        <w:t xml:space="preserve">Виконав студент гр. </w:t>
+      </w:r>
+      <w:proofErr w:type="spellStart"/>
+      <w:r>
+        <w:rPr>
+          <w:rFonts w:cs="Times New Roman"/>
+          <w:kern w:val="0"/>
+          <w:szCs w:val="28"/>
+        </w:rPr>
+        <w:t>КН</w:t>
       </w:r>
       <w:r>
         <w:rPr>
@@ -340,6 +349,7 @@
         </w:rPr>
         <w:t>з</w:t>
       </w:r>
+      <w:proofErr w:type="spellEnd"/>
       <w:r>
         <w:rPr>
           <w:rFonts w:cs="Times New Roman"/>
@@ -602,20 +612,356 @@
       </w:r>
     </w:p>
     <w:p>
-      <w:pPr>
+      <w:r>
+        <w:t xml:space="preserve">Ознайомитись з способами математичного задання класичних кривих, які використовуються в геометричному моделюванні. </w:t>
+      </w:r>
+    </w:p>
+    <w:p>
+      <w:pPr>
+        <w:pStyle w:val="Heading2"/>
+      </w:pPr>
+      <w:r>
+        <w:t>Теоретичні відомості</w:t>
+      </w:r>
+    </w:p>
+    <w:p>
+      <w:pPr>
+        <w:pStyle w:val="Heading3"/>
+      </w:pPr>
+      <w:r>
+        <w:t>Колірні моделі</w:t>
+      </w:r>
+    </w:p>
+    <w:p>
+      <w:proofErr w:type="spellStart"/>
+      <w:r>
         <w:rPr>
+          <w:b/>
+          <w:bCs/>
+        </w:rPr>
+        <w:t>Ко́лірна</w:t>
+      </w:r>
+      <w:proofErr w:type="spellEnd"/>
+      <w:r>
+        <w:rPr>
+          <w:b/>
+          <w:bCs/>
+        </w:rPr>
+        <w:t xml:space="preserve"> модель</w:t>
+      </w:r>
+      <w:r>
+        <w:t xml:space="preserve"> — абстрактна </w:t>
+      </w:r>
+      <w:r>
+        <w:t>модель</w:t>
+      </w:r>
+      <w:r>
+        <w:t xml:space="preserve"> опису представлення </w:t>
+      </w:r>
+      <w:r>
+        <w:t>кольорів</w:t>
+      </w:r>
+      <w:r>
+        <w:t xml:space="preserve"> у вигляді </w:t>
+      </w:r>
+      <w:r>
+        <w:t>кортежів</w:t>
+      </w:r>
+      <w:r>
+        <w:t xml:space="preserve"> (наборів) чисел, зазвичай з трьох або чотирьох значень, званих колірними компонентами або колірними координатами. Разом з методом інтерпретації цих даних (наприклад, визначення умов відтворення та / або перегляду — тобто завдання способу реалізації), множина кольорів колірної моделі визначає </w:t>
+      </w:r>
+      <w:r>
+        <w:t>колірний простір</w:t>
+      </w:r>
+      <w:r>
+        <w:t>.</w:t>
+      </w:r>
+    </w:p>
+    <w:p>
+      <w:pPr>
+        <w:rPr>
+          <w:sz w:val="36"/>
+        </w:rPr>
+      </w:pPr>
+      <w:r>
+        <w:rPr>
+          <w:rStyle w:val="mw-headline"/>
+        </w:rPr>
+        <w:t>Основні колірні моделі</w:t>
+      </w:r>
+    </w:p>
+    <w:p>
+      <w:pPr>
+        <w:pStyle w:val="ListParagraph"/>
+        <w:numPr>
+          <w:ilvl w:val="0"/>
+          <w:numId w:val="22"/>
+        </w:numPr>
+      </w:pPr>
+      <w:r>
+        <w:t>RGB</w:t>
+      </w:r>
+    </w:p>
+    <w:p>
+      <w:pPr>
+        <w:pStyle w:val="ListParagraph"/>
+        <w:numPr>
+          <w:ilvl w:val="0"/>
+          <w:numId w:val="22"/>
+        </w:numPr>
+      </w:pPr>
+      <w:r>
+        <w:t>CMYK</w:t>
+      </w:r>
+    </w:p>
+    <w:p>
+      <w:pPr>
+        <w:pStyle w:val="ListParagraph"/>
+        <w:numPr>
+          <w:ilvl w:val="0"/>
+          <w:numId w:val="22"/>
+        </w:numPr>
+      </w:pPr>
+      <w:proofErr w:type="spellStart"/>
+      <w:r>
+        <w:t>Lab</w:t>
+      </w:r>
+      <w:proofErr w:type="spellEnd"/>
+    </w:p>
+    <w:p>
+      <w:pPr>
+        <w:pStyle w:val="ListParagraph"/>
+        <w:numPr>
+          <w:ilvl w:val="0"/>
+          <w:numId w:val="22"/>
+        </w:numPr>
+      </w:pPr>
+      <w:r>
+        <w:t>HSB</w:t>
+      </w:r>
+    </w:p>
+    <w:p>
+      <w:pPr>
+        <w:pStyle w:val="ListParagraph"/>
+        <w:numPr>
+          <w:ilvl w:val="0"/>
+          <w:numId w:val="22"/>
+        </w:numPr>
+      </w:pPr>
+      <w:r>
+        <w:t>HSL</w:t>
+      </w:r>
+    </w:p>
+    <w:p>
+      <w:pPr>
+        <w:pStyle w:val="ListParagraph"/>
+        <w:numPr>
+          <w:ilvl w:val="0"/>
+          <w:numId w:val="22"/>
+        </w:numPr>
+      </w:pPr>
+      <w:proofErr w:type="spellStart"/>
+      <w:r>
+        <w:t>GrayScale</w:t>
+      </w:r>
+      <w:proofErr w:type="spellEnd"/>
+      <w:r>
+        <w:t xml:space="preserve"> та ін.</w:t>
+      </w:r>
+    </w:p>
+    <w:p>
+      <w:pPr>
+        <w:pStyle w:val="Heading3"/>
+      </w:pPr>
+      <w:r>
+        <w:t>Координатні системи</w:t>
+      </w:r>
+    </w:p>
+    <w:p>
+      <w:r>
+        <w:rPr>
+          <w:b/>
+          <w:bCs/>
+        </w:rPr>
+        <w:t>Система координат</w:t>
+      </w:r>
+      <w:r>
+        <w:t xml:space="preserve"> — спосіб задання </w:t>
+      </w:r>
+      <w:r>
+        <w:t>точок</w:t>
+      </w:r>
+      <w:r>
+        <w:t xml:space="preserve"> </w:t>
+      </w:r>
+      <w:r>
+        <w:t>простору</w:t>
+      </w:r>
+      <w:r>
+        <w:t xml:space="preserve"> за допомогою </w:t>
+      </w:r>
+      <w:r>
+        <w:t>чисел</w:t>
+      </w:r>
+      <w:r>
+        <w:t xml:space="preserve">. Кількість чисел, необхідних для однозначного визначення будь-якої точки простору, визначає його вимірність. Обов'язковим елементом системи координат є </w:t>
+      </w:r>
+      <w:r>
+        <w:rPr>
+          <w:i/>
+          <w:iCs/>
+        </w:rPr>
+        <w:t>початок координат</w:t>
+      </w:r>
+      <w:r>
+        <w:t xml:space="preserve"> — точка, від </w:t>
+      </w:r>
+      <w:r>
+        <w:lastRenderedPageBreak/>
+        <w:t xml:space="preserve">якої ведеться відлік відстаней. Іншим обов'язковим елементом є одиниця довжини, яка дозволяє відраховувати відстані. Всі точки одновимірного простору можна задати при обраному початку координат одним числом. Для двовимірного простору необхідні два числа, для тривимірного — три. Ці числа називаються </w:t>
+      </w:r>
+      <w:r>
+        <w:rPr>
+          <w:i/>
+          <w:iCs/>
+        </w:rPr>
+        <w:t>координатами</w:t>
+      </w:r>
+      <w:r>
+        <w:t>.</w:t>
+      </w:r>
+    </w:p>
+    <w:p>
+      <w:r>
+        <w:t xml:space="preserve">Координати на </w:t>
+      </w:r>
+      <w:r>
+        <w:t>площині</w:t>
+      </w:r>
+      <w:r>
+        <w:t xml:space="preserve"> і в тривимірному просторі можна задавати нескінченним числом різних способів. Розв'язуючи ту або іншу математичну або фізичну задачу методом координат, можна використовувати різні координатні системи, вибираючи ту з них, в якій завдання розв'язується простіше або зручніше в даному конкретному випадку.</w:t>
+      </w:r>
+    </w:p>
+    <w:p>
+      <w:r>
+        <w:rPr>
+          <w:noProof/>
+          <w:color w:val="0000FF"/>
           <w:lang w:val="en-US"/>
         </w:rPr>
-      </w:pPr>
-      <w:r>
-        <w:t xml:space="preserve">Ознайомитись з способами математичного задання класичних кривих, які використовуються в геометричному моделюванні. </w:t>
+        <w:drawing>
+          <wp:inline distT="0" distB="0" distL="0" distR="0" wp14:anchorId="56C22DF3" wp14:editId="39A13405">
+            <wp:extent cx="2095500" cy="2095500"/>
+            <wp:effectExtent l="0" t="0" r="0" b="0"/>
+            <wp:docPr id="1" name="Picture 1" descr="https://upload.wikimedia.org/wikipedia/commons/thumb/0/0e/Cartesian-coordinate-system.svg/220px-Cartesian-coordinate-system.svg.png">
+              <a:hlinkClick xmlns:a="http://schemas.openxmlformats.org/drawingml/2006/main" r:id="rId8"/>
+            </wp:docPr>
+            <wp:cNvGraphicFramePr>
+              <a:graphicFrameLocks xmlns:a="http://schemas.openxmlformats.org/drawingml/2006/main" noChangeAspect="1"/>
+            </wp:cNvGraphicFramePr>
+            <a:graphic xmlns:a="http://schemas.openxmlformats.org/drawingml/2006/main">
+              <a:graphicData uri="http://schemas.openxmlformats.org/drawingml/2006/picture">
+                <pic:pic xmlns:pic="http://schemas.openxmlformats.org/drawingml/2006/picture">
+                  <pic:nvPicPr>
+                    <pic:cNvPr id="0" name="Picture 1" descr="https://upload.wikimedia.org/wikipedia/commons/thumb/0/0e/Cartesian-coordinate-system.svg/220px-Cartesian-coordinate-system.svg.png">
+                      <a:hlinkClick r:id="rId8"/>
+                    </pic:cNvPr>
+                    <pic:cNvPicPr>
+                      <a:picLocks noChangeAspect="1" noChangeArrowheads="1"/>
+                    </pic:cNvPicPr>
+                  </pic:nvPicPr>
+                  <pic:blipFill>
+                    <a:blip r:embed="rId9">
+                      <a:extLst>
+                        <a:ext uri="{28A0092B-C50C-407E-A947-70E740481C1C}">
+                          <a14:useLocalDpi xmlns:a14="http://schemas.microsoft.com/office/drawing/2010/main" val="0"/>
+                        </a:ext>
+                      </a:extLst>
+                    </a:blip>
+                    <a:srcRect/>
+                    <a:stretch>
+                      <a:fillRect/>
+                    </a:stretch>
+                  </pic:blipFill>
+                  <pic:spPr bwMode="auto">
+                    <a:xfrm>
+                      <a:off x="0" y="0"/>
+                      <a:ext cx="2095500" cy="2095500"/>
+                    </a:xfrm>
+                    <a:prstGeom prst="rect">
+                      <a:avLst/>
+                    </a:prstGeom>
+                    <a:noFill/>
+                    <a:ln>
+                      <a:noFill/>
+                    </a:ln>
+                  </pic:spPr>
+                </pic:pic>
+              </a:graphicData>
+            </a:graphic>
+          </wp:inline>
+        </w:drawing>
+      </w:r>
+    </w:p>
+    <w:p>
+      <w:r>
+        <w:t>Декартові координати на площині</w:t>
+      </w:r>
+    </w:p>
+    <w:p>
+      <w:r>
+        <w:t xml:space="preserve">Системи координат в елементарній </w:t>
+      </w:r>
+      <w:r>
+        <w:t>геометрії</w:t>
+      </w:r>
+      <w:r>
+        <w:t xml:space="preserve"> — величини, що визначають положення </w:t>
+      </w:r>
+      <w:r>
+        <w:t>точки</w:t>
+      </w:r>
+      <w:r>
+        <w:t xml:space="preserve"> на площині і в просторі. На площині положення точки найчастіше визначається відстанями від двох прямих (</w:t>
+      </w:r>
+      <w:r>
+        <w:t>координатних осей</w:t>
+      </w:r>
+      <w:r>
+        <w:t xml:space="preserve">), що перетинаються в одній точці (початку координат) під прямим кутом; одна з координат називається </w:t>
+      </w:r>
+      <w:r>
+        <w:t>ординатою</w:t>
+      </w:r>
+      <w:r>
+        <w:t xml:space="preserve">, а інша — </w:t>
+      </w:r>
+      <w:r>
+        <w:t>абсц</w:t>
       </w:r>
       <w:bookmarkStart w:id="0" w:name="_GoBack"/>
       <w:bookmarkEnd w:id="0"/>
+      <w:r>
+        <w:t>исою</w:t>
+      </w:r>
+      <w:r>
+        <w:t xml:space="preserve">. У просторі за системою Декарта положення точки визначається відстанями від трьох </w:t>
+      </w:r>
+      <w:proofErr w:type="spellStart"/>
+      <w:r>
+        <w:t>площин</w:t>
+      </w:r>
+      <w:proofErr w:type="spellEnd"/>
+      <w:r>
+        <w:t xml:space="preserve"> координат, що перетинаються в одній точці під прямими кутами одна до одної, або сферичними координатами, де початок координат знаходиться в центрі сфери.</w:t>
+      </w:r>
     </w:p>
+    <w:p/>
+    <w:p/>
+    <w:p/>
     <w:sectPr>
-      <w:headerReference w:type="default" r:id="rId8"/>
-      <w:footerReference w:type="default" r:id="rId9"/>
+      <w:headerReference w:type="default" r:id="rId10"/>
+      <w:footerReference w:type="default" r:id="rId11"/>
       <w:pgSz w:w="11906" w:h="16838"/>
       <w:pgMar w:top="1134" w:right="851" w:bottom="1134" w:left="1418" w:header="709" w:footer="709" w:gutter="0"/>
       <w:cols w:space="708"/>
@@ -699,7 +1045,7 @@
             <w:noProof/>
             <w:szCs w:val="24"/>
           </w:rPr>
-          <w:t>2</w:t>
+          <w:t>3</w:t>
         </w:r>
         <w:r>
           <w:rPr>
@@ -2060,6 +2406,92 @@
     </w:lvl>
   </w:abstractNum>
   <w:abstractNum w:abstractNumId="10" w15:restartNumberingAfterBreak="0">
+    <w:nsid w:val="3A353C5F"/>
+    <w:multiLevelType w:val="hybridMultilevel"/>
+    <w:tmpl w:val="B4D604C0"/>
+    <w:lvl w:ilvl="0" w:tplc="0409000F">
+      <w:start w:val="1"/>
+      <w:numFmt w:val="decimal"/>
+      <w:lvlText w:val="%1."/>
+      <w:lvlJc w:val="left"/>
+      <w:pPr>
+        <w:ind w:left="1429" w:hanging="360"/>
+      </w:pPr>
+    </w:lvl>
+    <w:lvl w:ilvl="1" w:tplc="04090019" w:tentative="1">
+      <w:start w:val="1"/>
+      <w:numFmt w:val="lowerLetter"/>
+      <w:lvlText w:val="%2."/>
+      <w:lvlJc w:val="left"/>
+      <w:pPr>
+        <w:ind w:left="2149" w:hanging="360"/>
+      </w:pPr>
+    </w:lvl>
+    <w:lvl w:ilvl="2" w:tplc="0409001B" w:tentative="1">
+      <w:start w:val="1"/>
+      <w:numFmt w:val="lowerRoman"/>
+      <w:lvlText w:val="%3."/>
+      <w:lvlJc w:val="right"/>
+      <w:pPr>
+        <w:ind w:left="2869" w:hanging="180"/>
+      </w:pPr>
+    </w:lvl>
+    <w:lvl w:ilvl="3" w:tplc="0409000F" w:tentative="1">
+      <w:start w:val="1"/>
+      <w:numFmt w:val="decimal"/>
+      <w:lvlText w:val="%4."/>
+      <w:lvlJc w:val="left"/>
+      <w:pPr>
+        <w:ind w:left="3589" w:hanging="360"/>
+      </w:pPr>
+    </w:lvl>
+    <w:lvl w:ilvl="4" w:tplc="04090019" w:tentative="1">
+      <w:start w:val="1"/>
+      <w:numFmt w:val="lowerLetter"/>
+      <w:lvlText w:val="%5."/>
+      <w:lvlJc w:val="left"/>
+      <w:pPr>
+        <w:ind w:left="4309" w:hanging="360"/>
+      </w:pPr>
+    </w:lvl>
+    <w:lvl w:ilvl="5" w:tplc="0409001B" w:tentative="1">
+      <w:start w:val="1"/>
+      <w:numFmt w:val="lowerRoman"/>
+      <w:lvlText w:val="%6."/>
+      <w:lvlJc w:val="right"/>
+      <w:pPr>
+        <w:ind w:left="5029" w:hanging="180"/>
+      </w:pPr>
+    </w:lvl>
+    <w:lvl w:ilvl="6" w:tplc="0409000F" w:tentative="1">
+      <w:start w:val="1"/>
+      <w:numFmt w:val="decimal"/>
+      <w:lvlText w:val="%7."/>
+      <w:lvlJc w:val="left"/>
+      <w:pPr>
+        <w:ind w:left="5749" w:hanging="360"/>
+      </w:pPr>
+    </w:lvl>
+    <w:lvl w:ilvl="7" w:tplc="04090019" w:tentative="1">
+      <w:start w:val="1"/>
+      <w:numFmt w:val="lowerLetter"/>
+      <w:lvlText w:val="%8."/>
+      <w:lvlJc w:val="left"/>
+      <w:pPr>
+        <w:ind w:left="6469" w:hanging="360"/>
+      </w:pPr>
+    </w:lvl>
+    <w:lvl w:ilvl="8" w:tplc="0409001B" w:tentative="1">
+      <w:start w:val="1"/>
+      <w:numFmt w:val="lowerRoman"/>
+      <w:lvlText w:val="%9."/>
+      <w:lvlJc w:val="right"/>
+      <w:pPr>
+        <w:ind w:left="7189" w:hanging="180"/>
+      </w:pPr>
+    </w:lvl>
+  </w:abstractNum>
+  <w:abstractNum w:abstractNumId="11" w15:restartNumberingAfterBreak="0">
     <w:nsid w:val="4B315AA8"/>
     <w:multiLevelType w:val="hybridMultilevel"/>
     <w:tmpl w:val="DA4AC0BA"/>
@@ -2172,7 +2604,7 @@
       </w:pPr>
     </w:lvl>
   </w:abstractNum>
-  <w:abstractNum w:abstractNumId="11" w15:restartNumberingAfterBreak="0">
+  <w:abstractNum w:abstractNumId="12" w15:restartNumberingAfterBreak="0">
     <w:nsid w:val="4B9442A9"/>
     <w:multiLevelType w:val="hybridMultilevel"/>
     <w:tmpl w:val="1088872C"/>
@@ -2285,7 +2717,7 @@
       </w:rPr>
     </w:lvl>
   </w:abstractNum>
-  <w:abstractNum w:abstractNumId="12" w15:restartNumberingAfterBreak="0">
+  <w:abstractNum w:abstractNumId="13" w15:restartNumberingAfterBreak="0">
     <w:nsid w:val="4CF3469A"/>
     <w:multiLevelType w:val="hybridMultilevel"/>
     <w:tmpl w:val="81BCACD6"/>
@@ -2398,7 +2830,7 @@
       </w:rPr>
     </w:lvl>
   </w:abstractNum>
-  <w:abstractNum w:abstractNumId="13" w15:restartNumberingAfterBreak="0">
+  <w:abstractNum w:abstractNumId="14" w15:restartNumberingAfterBreak="0">
     <w:nsid w:val="4E334518"/>
     <w:multiLevelType w:val="hybridMultilevel"/>
     <w:tmpl w:val="DB12FBD6"/>
@@ -2487,7 +2919,7 @@
       </w:pPr>
     </w:lvl>
   </w:abstractNum>
-  <w:abstractNum w:abstractNumId="14" w15:restartNumberingAfterBreak="0">
+  <w:abstractNum w:abstractNumId="15" w15:restartNumberingAfterBreak="0">
     <w:nsid w:val="516C61A7"/>
     <w:multiLevelType w:val="hybridMultilevel"/>
     <w:tmpl w:val="43266BC4"/>
@@ -2600,7 +3032,7 @@
       </w:rPr>
     </w:lvl>
   </w:abstractNum>
-  <w:abstractNum w:abstractNumId="15" w15:restartNumberingAfterBreak="0">
+  <w:abstractNum w:abstractNumId="16" w15:restartNumberingAfterBreak="0">
     <w:nsid w:val="6208251A"/>
     <w:multiLevelType w:val="multilevel"/>
     <w:tmpl w:val="439C0588"/>
@@ -2713,7 +3145,156 @@
       </w:pPr>
     </w:lvl>
   </w:abstractNum>
-  <w:abstractNum w:abstractNumId="16" w15:restartNumberingAfterBreak="0">
+  <w:abstractNum w:abstractNumId="17" w15:restartNumberingAfterBreak="0">
+    <w:nsid w:val="65180BA6"/>
+    <w:multiLevelType w:val="multilevel"/>
+    <w:tmpl w:val="2944702E"/>
+    <w:lvl w:ilvl="0">
+      <w:start w:val="1"/>
+      <w:numFmt w:val="bullet"/>
+      <w:lvlText w:val=""/>
+      <w:lvlJc w:val="left"/>
+      <w:pPr>
+        <w:tabs>
+          <w:tab w:val="num" w:pos="720"/>
+        </w:tabs>
+        <w:ind w:left="720" w:hanging="360"/>
+      </w:pPr>
+      <w:rPr>
+        <w:rFonts w:ascii="Symbol" w:hAnsi="Symbol" w:hint="default"/>
+        <w:sz w:val="20"/>
+      </w:rPr>
+    </w:lvl>
+    <w:lvl w:ilvl="1" w:tentative="1">
+      <w:start w:val="1"/>
+      <w:numFmt w:val="bullet"/>
+      <w:lvlText w:val="o"/>
+      <w:lvlJc w:val="left"/>
+      <w:pPr>
+        <w:tabs>
+          <w:tab w:val="num" w:pos="1440"/>
+        </w:tabs>
+        <w:ind w:left="1440" w:hanging="360"/>
+      </w:pPr>
+      <w:rPr>
+        <w:rFonts w:ascii="Courier New" w:hAnsi="Courier New" w:hint="default"/>
+        <w:sz w:val="20"/>
+      </w:rPr>
+    </w:lvl>
+    <w:lvl w:ilvl="2" w:tentative="1">
+      <w:start w:val="1"/>
+      <w:numFmt w:val="bullet"/>
+      <w:lvlText w:val=""/>
+      <w:lvlJc w:val="left"/>
+      <w:pPr>
+        <w:tabs>
+          <w:tab w:val="num" w:pos="2160"/>
+        </w:tabs>
+        <w:ind w:left="2160" w:hanging="360"/>
+      </w:pPr>
+      <w:rPr>
+        <w:rFonts w:ascii="Wingdings" w:hAnsi="Wingdings" w:hint="default"/>
+        <w:sz w:val="20"/>
+      </w:rPr>
+    </w:lvl>
+    <w:lvl w:ilvl="3" w:tentative="1">
+      <w:start w:val="1"/>
+      <w:numFmt w:val="bullet"/>
+      <w:lvlText w:val=""/>
+      <w:lvlJc w:val="left"/>
+      <w:pPr>
+        <w:tabs>
+          <w:tab w:val="num" w:pos="2880"/>
+        </w:tabs>
+        <w:ind w:left="2880" w:hanging="360"/>
+      </w:pPr>
+      <w:rPr>
+        <w:rFonts w:ascii="Wingdings" w:hAnsi="Wingdings" w:hint="default"/>
+        <w:sz w:val="20"/>
+      </w:rPr>
+    </w:lvl>
+    <w:lvl w:ilvl="4" w:tentative="1">
+      <w:start w:val="1"/>
+      <w:numFmt w:val="bullet"/>
+      <w:lvlText w:val=""/>
+      <w:lvlJc w:val="left"/>
+      <w:pPr>
+        <w:tabs>
+          <w:tab w:val="num" w:pos="3600"/>
+        </w:tabs>
+        <w:ind w:left="3600" w:hanging="360"/>
+      </w:pPr>
+      <w:rPr>
+        <w:rFonts w:ascii="Wingdings" w:hAnsi="Wingdings" w:hint="default"/>
+        <w:sz w:val="20"/>
+      </w:rPr>
+    </w:lvl>
+    <w:lvl w:ilvl="5" w:tentative="1">
+      <w:start w:val="1"/>
+      <w:numFmt w:val="bullet"/>
+      <w:lvlText w:val=""/>
+      <w:lvlJc w:val="left"/>
+      <w:pPr>
+        <w:tabs>
+          <w:tab w:val="num" w:pos="4320"/>
+        </w:tabs>
+        <w:ind w:left="4320" w:hanging="360"/>
+      </w:pPr>
+      <w:rPr>
+        <w:rFonts w:ascii="Wingdings" w:hAnsi="Wingdings" w:hint="default"/>
+        <w:sz w:val="20"/>
+      </w:rPr>
+    </w:lvl>
+    <w:lvl w:ilvl="6" w:tentative="1">
+      <w:start w:val="1"/>
+      <w:numFmt w:val="bullet"/>
+      <w:lvlText w:val=""/>
+      <w:lvlJc w:val="left"/>
+      <w:pPr>
+        <w:tabs>
+          <w:tab w:val="num" w:pos="5040"/>
+        </w:tabs>
+        <w:ind w:left="5040" w:hanging="360"/>
+      </w:pPr>
+      <w:rPr>
+        <w:rFonts w:ascii="Wingdings" w:hAnsi="Wingdings" w:hint="default"/>
+        <w:sz w:val="20"/>
+      </w:rPr>
+    </w:lvl>
+    <w:lvl w:ilvl="7" w:tentative="1">
+      <w:start w:val="1"/>
+      <w:numFmt w:val="bullet"/>
+      <w:lvlText w:val=""/>
+      <w:lvlJc w:val="left"/>
+      <w:pPr>
+        <w:tabs>
+          <w:tab w:val="num" w:pos="5760"/>
+        </w:tabs>
+        <w:ind w:left="5760" w:hanging="360"/>
+      </w:pPr>
+      <w:rPr>
+        <w:rFonts w:ascii="Wingdings" w:hAnsi="Wingdings" w:hint="default"/>
+        <w:sz w:val="20"/>
+      </w:rPr>
+    </w:lvl>
+    <w:lvl w:ilvl="8" w:tentative="1">
+      <w:start w:val="1"/>
+      <w:numFmt w:val="bullet"/>
+      <w:lvlText w:val=""/>
+      <w:lvlJc w:val="left"/>
+      <w:pPr>
+        <w:tabs>
+          <w:tab w:val="num" w:pos="6480"/>
+        </w:tabs>
+        <w:ind w:left="6480" w:hanging="360"/>
+      </w:pPr>
+      <w:rPr>
+        <w:rFonts w:ascii="Wingdings" w:hAnsi="Wingdings" w:hint="default"/>
+        <w:sz w:val="20"/>
+      </w:rPr>
+    </w:lvl>
+  </w:abstractNum>
+  <w:abstractNum w:abstractNumId="18" w15:restartNumberingAfterBreak="0">
     <w:nsid w:val="72AF6453"/>
     <w:multiLevelType w:val="hybridMultilevel"/>
     <w:tmpl w:val="0FEAE618"/>
@@ -2826,7 +3407,7 @@
       </w:rPr>
     </w:lvl>
   </w:abstractNum>
-  <w:abstractNum w:abstractNumId="17" w15:restartNumberingAfterBreak="0">
+  <w:abstractNum w:abstractNumId="19" w15:restartNumberingAfterBreak="0">
     <w:nsid w:val="737114C5"/>
     <w:multiLevelType w:val="hybridMultilevel"/>
     <w:tmpl w:val="194A6D22"/>
@@ -2939,7 +3520,7 @@
       </w:rPr>
     </w:lvl>
   </w:abstractNum>
-  <w:abstractNum w:abstractNumId="18" w15:restartNumberingAfterBreak="0">
+  <w:abstractNum w:abstractNumId="20" w15:restartNumberingAfterBreak="0">
     <w:nsid w:val="76B41829"/>
     <w:multiLevelType w:val="hybridMultilevel"/>
     <w:tmpl w:val="4A90C83A"/>
@@ -3052,7 +3633,7 @@
       </w:rPr>
     </w:lvl>
   </w:abstractNum>
-  <w:abstractNum w:abstractNumId="19" w15:restartNumberingAfterBreak="0">
+  <w:abstractNum w:abstractNumId="21" w15:restartNumberingAfterBreak="0">
     <w:nsid w:val="7BE0139E"/>
     <w:multiLevelType w:val="hybridMultilevel"/>
     <w:tmpl w:val="AA18C8BC"/>
@@ -3169,31 +3750,31 @@
     <w:abstractNumId w:val="7"/>
   </w:num>
   <w:num w:numId="2">
-    <w:abstractNumId w:val="17"/>
+    <w:abstractNumId w:val="19"/>
   </w:num>
   <w:num w:numId="3">
     <w:abstractNumId w:val="3"/>
   </w:num>
   <w:num w:numId="4">
-    <w:abstractNumId w:val="16"/>
+    <w:abstractNumId w:val="18"/>
   </w:num>
   <w:num w:numId="5">
-    <w:abstractNumId w:val="12"/>
+    <w:abstractNumId w:val="13"/>
   </w:num>
   <w:num w:numId="6">
     <w:abstractNumId w:val="9"/>
   </w:num>
   <w:num w:numId="7">
-    <w:abstractNumId w:val="13"/>
+    <w:abstractNumId w:val="14"/>
   </w:num>
   <w:num w:numId="8">
-    <w:abstractNumId w:val="14"/>
+    <w:abstractNumId w:val="15"/>
   </w:num>
   <w:num w:numId="9">
-    <w:abstractNumId w:val="15"/>
+    <w:abstractNumId w:val="16"/>
   </w:num>
   <w:num w:numId="10">
-    <w:abstractNumId w:val="18"/>
+    <w:abstractNumId w:val="20"/>
   </w:num>
   <w:num w:numId="11">
     <w:abstractNumId w:val="8"/>
@@ -3238,19 +3819,25 @@
     <w:abstractNumId w:val="6"/>
   </w:num>
   <w:num w:numId="16">
-    <w:abstractNumId w:val="10"/>
+    <w:abstractNumId w:val="11"/>
   </w:num>
   <w:num w:numId="17">
-    <w:abstractNumId w:val="19"/>
+    <w:abstractNumId w:val="21"/>
   </w:num>
   <w:num w:numId="18">
     <w:abstractNumId w:val="5"/>
   </w:num>
   <w:num w:numId="19">
-    <w:abstractNumId w:val="11"/>
+    <w:abstractNumId w:val="12"/>
   </w:num>
   <w:num w:numId="20">
     <w:abstractNumId w:val="2"/>
+  </w:num>
+  <w:num w:numId="21">
+    <w:abstractNumId w:val="17"/>
+  </w:num>
+  <w:num w:numId="22">
+    <w:abstractNumId w:val="10"/>
   </w:num>
 </w:numbering>
 </file>
@@ -4614,6 +5201,7 @@
     <w:rsid w:val="00E91E8C"/>
     <w:rsid w:val="00EC1734"/>
     <w:rsid w:val="00EE1CFD"/>
+    <w:rsid w:val="00F267CD"/>
     <w:rsid w:val="00F34E00"/>
     <w:rsid w:val="00F778CA"/>
   </w:rsids>
@@ -5350,7 +5938,7 @@
 </file>
 
 <file path=customXml/itemProps1.xml><?xml version="1.0" encoding="utf-8"?>
-<ds:datastoreItem xmlns:ds="http://schemas.openxmlformats.org/officeDocument/2006/customXml" ds:itemID="{27146352-ECD5-4112-A77E-5BA46CC3F0F0}">
+<ds:datastoreItem xmlns:ds="http://schemas.openxmlformats.org/officeDocument/2006/customXml" ds:itemID="{9F853BAC-9D88-42A1-8296-6D3BCB95C1A4}">
   <ds:schemaRefs>
     <ds:schemaRef ds:uri="http://schemas.openxmlformats.org/officeDocument/2006/bibliography"/>
   </ds:schemaRefs>

</xml_diff>